<commit_message>
Atualizado o relátório final da Parte 1
</commit_message>
<xml_diff>
--- a/Fase1/Relatorio/Fase1_LI4.docx
+++ b/Fase1/Relatorio/Fase1_LI4.docx
@@ -94,7 +94,7 @@
           </mc:Choice>
           <mc:Fallback>
             <w:pict>
-              <v:rect w14:anchorId="59BA7A58" id="Rectangle 1" o:spid="_x0000_s1026" style="position:absolute;margin-left:-90pt;margin-top:-117pt;width:2in;height:900pt;z-index:-251657728;visibility:visible;mso-wrap-style:square;mso-width-percent:0;mso-height-percent:0;mso-wrap-distance-left:9pt;mso-wrap-distance-top:0;mso-wrap-distance-right:9pt;mso-wrap-distance-bottom:0;mso-position-horizontal:absolute;mso-position-horizontal-relative:text;mso-position-vertical:absolute;mso-position-vertical-relative:text;mso-width-percent:0;mso-height-percent:0;mso-width-relative:page;mso-height-relative:page;v-text-anchor:middle" o:gfxdata="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" fillcolor="#365f91" stroked="f" strokecolor="#4a7ebb">
+              <v:rect w14:anchorId="59BA7A58" id="Rectangle 1" o:spid="_x0000_s1026" style="position:absolute;margin-left:-90pt;margin-top:-117pt;width:2in;height:900pt;z-index:-251657728;visibility:visible;mso-wrap-style:square;mso-width-percent:0;mso-height-percent:0;mso-wrap-distance-left:9pt;mso-wrap-distance-top:0;mso-wrap-distance-right:9pt;mso-wrap-distance-bottom:0;mso-position-horizontal:absolute;mso-position-horizontal-relative:text;mso-position-vertical:absolute;mso-position-vertical-relative:text;mso-width-percent:0;mso-height-percent:0;mso-width-relative:page;mso-height-relative:page;v-text-anchor:middle" o:gfxdata="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" fillcolor="#365f91" stroked="f" strokecolor="#4a7ebb">
                 <v:shadow on="t" opacity="22936f" origin=",.5" offset="0,.63889mm"/>
                 <v:path arrowok="t"/>
               </v:rect>
@@ -440,7 +440,7 @@
                 <v:stroke joinstyle="miter"/>
                 <v:path gradientshapeok="t" o:connecttype="rect"/>
               </v:shapetype>
-              <v:shape id="Text Box 8" o:spid="_x0000_s1026" type="#_x0000_t202" style="position:absolute;left:0;text-align:left;margin-left:90pt;margin-top:71.4pt;width:315pt;height:162.75pt;z-index:251653632;visibility:visible;mso-wrap-style:square;mso-width-percent:0;mso-height-percent:0;mso-wrap-distance-left:9pt;mso-wrap-distance-top:0;mso-wrap-distance-right:9pt;mso-wrap-distance-bottom:0;mso-position-horizontal:absolute;mso-position-horizontal-relative:text;mso-position-vertical:absolute;mso-position-vertical-relative:text;mso-width-percent:0;mso-height-percent:0;mso-width-relative:page;mso-height-relative:page;v-text-anchor:top" o:gfxdata="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" filled="f" stroked="f">
+              <v:shape id="Text Box 8" o:spid="_x0000_s1026" type="#_x0000_t202" style="position:absolute;left:0;text-align:left;margin-left:90pt;margin-top:71.4pt;width:315pt;height:162.75pt;z-index:251653632;visibility:visible;mso-wrap-style:square;mso-width-percent:0;mso-height-percent:0;mso-wrap-distance-left:9pt;mso-wrap-distance-top:0;mso-wrap-distance-right:9pt;mso-wrap-distance-bottom:0;mso-position-horizontal:absolute;mso-position-horizontal-relative:text;mso-position-vertical:absolute;mso-position-vertical-relative:text;mso-width-percent:0;mso-height-percent:0;mso-width-relative:page;mso-height-relative:page;v-text-anchor:top" o:gfxdata="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" filled="f" stroked="f">
                 <v:path arrowok="t"/>
                 <v:textbox>
                   <w:txbxContent>
@@ -855,7 +855,7 @@
           </mc:Choice>
           <mc:Fallback>
             <w:pict>
-              <v:shape id="Text Box 7" o:spid="_x0000_s1027" type="#_x0000_t202" style="position:absolute;left:0;text-align:left;margin-left:89pt;margin-top:11.15pt;width:342pt;height:32.5pt;z-index:251654656;visibility:visible;mso-wrap-style:square;mso-width-percent:0;mso-height-percent:0;mso-wrap-distance-left:9pt;mso-wrap-distance-top:0;mso-wrap-distance-right:9pt;mso-wrap-distance-bottom:0;mso-position-horizontal:absolute;mso-position-horizontal-relative:text;mso-position-vertical:absolute;mso-position-vertical-relative:text;mso-width-percent:0;mso-height-percent:0;mso-width-relative:page;mso-height-relative:page;v-text-anchor:top" o:gfxdata="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" filled="f" stroked="f">
+              <v:shape id="Text Box 7" o:spid="_x0000_s1027" type="#_x0000_t202" style="position:absolute;left:0;text-align:left;margin-left:89pt;margin-top:11.15pt;width:342pt;height:32.5pt;z-index:251654656;visibility:visible;mso-wrap-style:square;mso-width-percent:0;mso-height-percent:0;mso-wrap-distance-left:9pt;mso-wrap-distance-top:0;mso-wrap-distance-right:9pt;mso-wrap-distance-bottom:0;mso-position-horizontal:absolute;mso-position-horizontal-relative:text;mso-position-vertical:absolute;mso-position-vertical-relative:text;mso-width-percent:0;mso-height-percent:0;mso-width-relative:page;mso-height-relative:page;v-text-anchor:top" o:gfxdata="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" filled="f" stroked="f">
                 <v:path arrowok="t"/>
                 <v:textbox>
                   <w:txbxContent>
@@ -1177,7 +1177,7 @@
           </mc:Choice>
           <mc:Fallback>
             <w:pict>
-              <v:shape id="Text Box 6" o:spid="_x0000_s1028" type="#_x0000_t202" style="position:absolute;left:0;text-align:left;margin-left:90.7pt;margin-top:18.85pt;width:261pt;height:134pt;z-index:251655680;visibility:visible;mso-wrap-style:square;mso-width-percent:0;mso-height-percent:0;mso-wrap-distance-left:9pt;mso-wrap-distance-top:0;mso-wrap-distance-right:9pt;mso-wrap-distance-bottom:0;mso-position-horizontal:absolute;mso-position-horizontal-relative:text;mso-position-vertical:absolute;mso-position-vertical-relative:text;mso-width-percent:0;mso-height-percent:0;mso-width-relative:page;mso-height-relative:page;v-text-anchor:top" o:gfxdata="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" filled="f" stroked="f">
+              <v:shape id="Text Box 6" o:spid="_x0000_s1028" type="#_x0000_t202" style="position:absolute;left:0;text-align:left;margin-left:90.7pt;margin-top:18.85pt;width:261pt;height:134pt;z-index:251655680;visibility:visible;mso-wrap-style:square;mso-width-percent:0;mso-height-percent:0;mso-wrap-distance-left:9pt;mso-wrap-distance-top:0;mso-wrap-distance-right:9pt;mso-wrap-distance-bottom:0;mso-position-horizontal:absolute;mso-position-horizontal-relative:text;mso-position-vertical:absolute;mso-position-vertical-relative:text;mso-width-percent:0;mso-height-percent:0;mso-width-relative:page;mso-height-relative:page;v-text-anchor:top" o:gfxdata="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" filled="f" stroked="f">
                 <v:path arrowok="t"/>
                 <v:textbox>
                   <w:txbxContent>
@@ -1552,7 +1552,7 @@
           </mc:Choice>
           <mc:Fallback>
             <w:pict>
-              <v:shape id="Text Box 5" o:spid="_x0000_s1029" type="#_x0000_t202" style="position:absolute;left:0;text-align:left;margin-left:-32.25pt;margin-top:6.55pt;width:180pt;height:2in;z-index:251659776;visibility:visible;mso-wrap-style:square;mso-width-percent:0;mso-height-percent:0;mso-wrap-distance-left:9pt;mso-wrap-distance-top:0;mso-wrap-distance-right:9pt;mso-wrap-distance-bottom:0;mso-position-horizontal:absolute;mso-position-horizontal-relative:text;mso-position-vertical:absolute;mso-position-vertical-relative:text;mso-width-percent:0;mso-height-percent:0;mso-width-relative:page;mso-height-relative:page;v-text-anchor:top" o:gfxdata="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" filled="f" stroked="f">
+              <v:shape id="Text Box 5" o:spid="_x0000_s1029" type="#_x0000_t202" style="position:absolute;left:0;text-align:left;margin-left:-32.25pt;margin-top:6.55pt;width:180pt;height:2in;z-index:251659776;visibility:visible;mso-wrap-style:square;mso-width-percent:0;mso-height-percent:0;mso-wrap-distance-left:9pt;mso-wrap-distance-top:0;mso-wrap-distance-right:9pt;mso-wrap-distance-bottom:0;mso-position-horizontal:absolute;mso-position-horizontal-relative:text;mso-position-vertical:absolute;mso-position-vertical-relative:text;mso-width-percent:0;mso-height-percent:0;mso-width-relative:page;mso-height-relative:page;v-text-anchor:top" o:gfxdata="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" filled="f" stroked="f">
                 <v:path arrowok="t"/>
                 <v:textbox inset=",7.2pt,,7.2pt">
                   <w:txbxContent>
@@ -1943,7 +1943,7 @@
           </mc:Choice>
           <mc:Fallback>
             <w:pict>
-              <v:shape id="Text Box 4" o:spid="_x0000_s1030" type="#_x0000_t202" style="position:absolute;left:0;text-align:left;margin-left:210.75pt;margin-top:-17.55pt;width:3in;height:94.5pt;z-index:251656704;visibility:visible;mso-wrap-style:square;mso-width-percent:0;mso-height-percent:0;mso-wrap-distance-left:9pt;mso-wrap-distance-top:0;mso-wrap-distance-right:9pt;mso-wrap-distance-bottom:0;mso-position-horizontal:absolute;mso-position-horizontal-relative:text;mso-position-vertical:absolute;mso-position-vertical-relative:text;mso-width-percent:0;mso-height-percent:0;mso-width-relative:page;mso-height-relative:page;v-text-anchor:top" o:gfxdata="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" filled="f" stroked="f">
+              <v:shape id="Text Box 4" o:spid="_x0000_s1030" type="#_x0000_t202" style="position:absolute;left:0;text-align:left;margin-left:210.75pt;margin-top:-17.55pt;width:3in;height:94.5pt;z-index:251656704;visibility:visible;mso-wrap-style:square;mso-width-percent:0;mso-height-percent:0;mso-wrap-distance-left:9pt;mso-wrap-distance-top:0;mso-wrap-distance-right:9pt;mso-wrap-distance-bottom:0;mso-position-horizontal:absolute;mso-position-horizontal-relative:text;mso-position-vertical:absolute;mso-position-vertical-relative:text;mso-width-percent:0;mso-height-percent:0;mso-width-relative:page;mso-height-relative:page;v-text-anchor:top" o:gfxdata="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" filled="f" stroked="f">
                 <v:path arrowok="t"/>
                 <v:textbox>
                   <w:txbxContent>
@@ -2439,7 +2439,7 @@
           </mc:Choice>
           <mc:Fallback>
             <w:pict>
-              <v:shape id="Text Box 3" o:spid="_x0000_s1031" type="#_x0000_t202" style="position:absolute;left:0;text-align:left;margin-left:14.45pt;margin-top:17.25pt;width:342pt;height:32.5pt;z-index:251660800;visibility:visible;mso-wrap-style:square;mso-width-percent:0;mso-height-percent:0;mso-wrap-distance-left:9pt;mso-wrap-distance-top:0;mso-wrap-distance-right:9pt;mso-wrap-distance-bottom:0;mso-position-horizontal:absolute;mso-position-horizontal-relative:text;mso-position-vertical:absolute;mso-position-vertical-relative:text;mso-width-percent:0;mso-height-percent:0;mso-width-relative:page;mso-height-relative:page;v-text-anchor:top" o:gfxdata="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" filled="f" stroked="f">
+              <v:shape id="Text Box 3" o:spid="_x0000_s1031" type="#_x0000_t202" style="position:absolute;left:0;text-align:left;margin-left:14.45pt;margin-top:17.25pt;width:342pt;height:32.5pt;z-index:251660800;visibility:visible;mso-wrap-style:square;mso-width-percent:0;mso-height-percent:0;mso-wrap-distance-left:9pt;mso-wrap-distance-top:0;mso-wrap-distance-right:9pt;mso-wrap-distance-bottom:0;mso-position-horizontal:absolute;mso-position-horizontal-relative:text;mso-position-vertical:absolute;mso-position-vertical-relative:text;mso-width-percent:0;mso-height-percent:0;mso-width-relative:page;mso-height-relative:page;v-text-anchor:top" o:gfxdata="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" filled="f" stroked="f">
                 <v:path arrowok="t"/>
                 <v:textbox>
                   <w:txbxContent>
@@ -2769,7 +2769,7 @@
           </mc:Choice>
           <mc:Fallback>
             <w:pict>
-              <v:shape id="Text Box 2" o:spid="_x0000_s1032" type="#_x0000_t202" style="position:absolute;left:0;text-align:left;margin-left:14pt;margin-top:3.95pt;width:261pt;height:134pt;z-index:251661824;visibility:visible;mso-wrap-style:square;mso-width-percent:0;mso-height-percent:0;mso-wrap-distance-left:9pt;mso-wrap-distance-top:0;mso-wrap-distance-right:9pt;mso-wrap-distance-bottom:0;mso-position-horizontal:absolute;mso-position-horizontal-relative:text;mso-position-vertical:absolute;mso-position-vertical-relative:text;mso-width-percent:0;mso-height-percent:0;mso-width-relative:page;mso-height-relative:page;v-text-anchor:top" o:gfxdata="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" filled="f" stroked="f">
+              <v:shape id="Text Box 2" o:spid="_x0000_s1032" type="#_x0000_t202" style="position:absolute;left:0;text-align:left;margin-left:14pt;margin-top:3.95pt;width:261pt;height:134pt;z-index:251661824;visibility:visible;mso-wrap-style:square;mso-width-percent:0;mso-height-percent:0;mso-wrap-distance-left:9pt;mso-wrap-distance-top:0;mso-wrap-distance-right:9pt;mso-wrap-distance-bottom:0;mso-position-horizontal:absolute;mso-position-horizontal-relative:text;mso-position-vertical:absolute;mso-position-vertical-relative:text;mso-width-percent:0;mso-height-percent:0;mso-width-relative:page;mso-height-relative:page;v-text-anchor:top" o:gfxdata="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" filled="f" stroked="f">
                 <v:path arrowok="t"/>
                 <v:textbox>
                   <w:txbxContent>
@@ -3086,7 +3086,7 @@
         <w:rPr>
           <w:lang w:val="pt-PT"/>
         </w:rPr>
-        <w:t xml:space="preserve">da pela contextualização, do </w:t>
+        <w:t xml:space="preserve">da pela contextualização do </w:t>
       </w:r>
       <w:r>
         <w:rPr>
@@ -3116,7 +3116,19 @@
         <w:rPr>
           <w:lang w:val="pt-PT"/>
         </w:rPr>
-        <w:t xml:space="preserve"> objetivos. Nestes tópicos, para alem de descrevermos o contexto em que o pro</w:t>
+        <w:t xml:space="preserve"> objetivos. Nestes tópicos, para al</w:t>
+      </w:r>
+      <w:r>
+        <w:rPr>
+          <w:lang w:val="pt-PT"/>
+        </w:rPr>
+        <w:t>é</w:t>
+      </w:r>
+      <w:r>
+        <w:rPr>
+          <w:lang w:val="pt-PT"/>
+        </w:rPr>
+        <w:t>m de descrevermos o contexto em que o pro</w:t>
       </w:r>
       <w:r>
         <w:rPr>
@@ -3134,7 +3146,19 @@
         <w:rPr>
           <w:lang w:val="pt-PT"/>
         </w:rPr>
-        <w:t>cionamento, e o porque de termos abraçado este projecto, abordaremos também as metas que definimos como pontos cruciais para levar este trabalho ao sucesso.</w:t>
+        <w:t>cionamento e o porqu</w:t>
+      </w:r>
+      <w:r>
+        <w:rPr>
+          <w:lang w:val="pt-PT"/>
+        </w:rPr>
+        <w:t>ê</w:t>
+      </w:r>
+      <w:r>
+        <w:rPr>
+          <w:lang w:val="pt-PT"/>
+        </w:rPr>
+        <w:t xml:space="preserve"> de termos abraçado este projecto, abordaremos também as metas que definimos como pontos cruciais para levar este trabalho ao sucesso.</w:t>
       </w:r>
     </w:p>
     <w:p>
@@ -4648,7 +4672,8 @@
         <w:rPr>
           <w:rFonts w:asciiTheme="minorHAnsi" w:eastAsiaTheme="minorEastAsia" w:hAnsiTheme="minorHAnsi" w:cstheme="minorBidi"/>
           <w:noProof/>
-          <w:sz w:val="24"/>
+          <w:sz w:val="22"/>
+          <w:szCs w:val="22"/>
           <w:lang w:val="pt-PT" w:eastAsia="pt-PT"/>
         </w:rPr>
       </w:pPr>
@@ -4673,7 +4698,7 @@
         </w:rPr>
         <w:fldChar w:fldCharType="separate"/>
       </w:r>
-      <w:hyperlink w:anchor="_Toc507940757" w:history="1">
+      <w:hyperlink w:anchor="_Toc508025517" w:history="1">
         <w:r>
           <w:rPr>
             <w:rStyle w:val="Hiperligao"/>
@@ -4700,7 +4725,7 @@
             <w:noProof/>
             <w:webHidden/>
           </w:rPr>
-          <w:instrText xml:space="preserve"> PAGEREF _Toc507940757 \h </w:instrText>
+          <w:instrText xml:space="preserve"> PAGEREF _Toc508025517 \h </w:instrText>
         </w:r>
         <w:r>
           <w:rPr>
@@ -4721,6 +4746,75 @@
             <w:webHidden/>
           </w:rPr>
           <w:t>7</w:t>
+        </w:r>
+        <w:r>
+          <w:rPr>
+            <w:noProof/>
+            <w:webHidden/>
+          </w:rPr>
+          <w:fldChar w:fldCharType="end"/>
+        </w:r>
+      </w:hyperlink>
+    </w:p>
+    <w:p>
+      <w:pPr>
+        <w:pStyle w:val="ndicedeilustraes"/>
+        <w:rPr>
+          <w:rFonts w:asciiTheme="minorHAnsi" w:eastAsiaTheme="minorEastAsia" w:hAnsiTheme="minorHAnsi" w:cstheme="minorBidi"/>
+          <w:noProof/>
+          <w:sz w:val="22"/>
+          <w:szCs w:val="22"/>
+          <w:lang w:val="pt-PT" w:eastAsia="pt-PT"/>
+        </w:rPr>
+      </w:pPr>
+      <w:hyperlink r:id="rId10" w:anchor="_Toc508025518" w:history="1">
+        <w:r>
+          <w:rPr>
+            <w:rStyle w:val="Hiperligao"/>
+            <w:noProof/>
+          </w:rPr>
+          <w:t>Figura 2. Diagrama de Gantt</w:t>
+        </w:r>
+        <w:r>
+          <w:rPr>
+            <w:noProof/>
+            <w:webHidden/>
+          </w:rPr>
+          <w:tab/>
+        </w:r>
+        <w:r>
+          <w:rPr>
+            <w:noProof/>
+            <w:webHidden/>
+          </w:rPr>
+          <w:fldChar w:fldCharType="begin"/>
+        </w:r>
+        <w:r>
+          <w:rPr>
+            <w:noProof/>
+            <w:webHidden/>
+          </w:rPr>
+          <w:instrText xml:space="preserve"> PAGEREF _Toc508025518 \h </w:instrText>
+        </w:r>
+        <w:r>
+          <w:rPr>
+            <w:noProof/>
+            <w:webHidden/>
+          </w:rPr>
+        </w:r>
+        <w:r>
+          <w:rPr>
+            <w:noProof/>
+            <w:webHidden/>
+          </w:rPr>
+          <w:fldChar w:fldCharType="separate"/>
+        </w:r>
+        <w:r>
+          <w:rPr>
+            <w:noProof/>
+            <w:webHidden/>
+          </w:rPr>
+          <w:t>9</w:t>
         </w:r>
         <w:r>
           <w:rPr>
@@ -4750,6 +4844,8 @@
         </w:rPr>
         <w:fldChar w:fldCharType="end"/>
       </w:r>
+      <w:bookmarkStart w:id="4" w:name="_GoBack"/>
+      <w:bookmarkEnd w:id="4"/>
     </w:p>
     <w:p>
       <w:pPr>
@@ -4758,7 +4854,7 @@
           <w:rFonts w:ascii="Calibri" w:hAnsi="Calibri"/>
         </w:rPr>
       </w:pPr>
-      <w:bookmarkStart w:id="4" w:name="_Toc507956288"/>
+      <w:bookmarkStart w:id="5" w:name="_Toc507956288"/>
       <w:r>
         <w:rPr>
           <w:rFonts w:ascii="Calibri" w:hAnsi="Calibri"/>
@@ -4766,7 +4862,7 @@
         <w:lastRenderedPageBreak/>
         <w:t>Índice de Tabelas</w:t>
       </w:r>
-      <w:bookmarkEnd w:id="4"/>
+      <w:bookmarkEnd w:id="5"/>
     </w:p>
     <w:p>
       <w:pPr>
@@ -4847,8 +4943,8 @@
           <w:lang w:val="pt-PT"/>
         </w:rPr>
         <w:sectPr>
-          <w:headerReference w:type="default" r:id="rId10"/>
-          <w:footerReference w:type="default" r:id="rId11"/>
+          <w:headerReference w:type="default" r:id="rId11"/>
+          <w:footerReference w:type="default" r:id="rId12"/>
           <w:pgSz w:w="11906" w:h="16838" w:code="9"/>
           <w:pgMar w:top="1418" w:right="1701" w:bottom="1418" w:left="1701" w:header="709" w:footer="709" w:gutter="0"/>
           <w:pgNumType w:fmt="lowerRoman" w:start="1"/>
@@ -4879,14 +4975,14 @@
           <w:rFonts w:ascii="Calibri" w:hAnsi="Calibri"/>
         </w:rPr>
       </w:pPr>
-      <w:bookmarkStart w:id="5" w:name="_Toc507956289"/>
+      <w:bookmarkStart w:id="6" w:name="_Toc507956289"/>
       <w:r>
         <w:rPr>
           <w:rFonts w:ascii="Calibri" w:hAnsi="Calibri"/>
         </w:rPr>
         <w:t>Contextualização</w:t>
       </w:r>
-      <w:bookmarkEnd w:id="5"/>
+      <w:bookmarkEnd w:id="6"/>
     </w:p>
     <w:p>
       <w:pPr>
@@ -5091,7 +5187,19 @@
         <w:rPr>
           <w:lang w:val="pt-PT"/>
         </w:rPr>
-        <w:t xml:space="preserve"> que decidimos sedear em Braga uma empresa prestação de serviços de pintura de imoveis, que irá atuar na mesma. Com tamanha procura de habitações, principalmente para arrendamento, em que os contratos são de tempo limitado, é importante e necessário uma manutenção regular do imóvel, de forma a que este se mantenha apelativo e rentável. Assim sendo, verificamos que os serviços que disponibilizamos enquadram-se perfeitamente na cidade de Braga, oferecendo aos proprietários uma maior facilidade em requisitar o nosso tipo de serviços. </w:t>
+        <w:t xml:space="preserve"> que decidimos sedear em Braga uma empresa</w:t>
+      </w:r>
+      <w:r>
+        <w:rPr>
+          <w:lang w:val="pt-PT"/>
+        </w:rPr>
+        <w:t xml:space="preserve"> de</w:t>
+      </w:r>
+      <w:r>
+        <w:rPr>
+          <w:lang w:val="pt-PT"/>
+        </w:rPr>
+        <w:t xml:space="preserve"> prestação de serviços de pintura de imoveis, que irá atuar na mesma. Com tamanha procura de habitações, principalmente para arrendamento, em que os contratos são de tempo limitado, é importante e necessário uma manutenção regular do imóvel, de forma a que este se mantenha apelativo e rentável. Assim sendo, verificamos que os serviços que disponibilizamos enquadram-se perfeitamente na cidade de Braga, oferecendo aos proprietários uma maior facilidade em requisitar o nosso tipo de serviços. </w:t>
       </w:r>
     </w:p>
     <w:p>
@@ -5140,7 +5248,7 @@
           <w:rFonts w:ascii="Calibri" w:hAnsi="Calibri"/>
         </w:rPr>
       </w:pPr>
-      <w:bookmarkStart w:id="6" w:name="_Toc507956290"/>
+      <w:bookmarkStart w:id="7" w:name="_Toc507956290"/>
       <w:r>
         <w:rPr>
           <w:rFonts w:ascii="Calibri" w:hAnsi="Calibri"/>
@@ -5148,7 +5256,7 @@
         <w:lastRenderedPageBreak/>
         <w:t>Apresentação do Caso de Estudo</w:t>
       </w:r>
-      <w:bookmarkEnd w:id="6"/>
+      <w:bookmarkEnd w:id="7"/>
     </w:p>
     <w:p>
       <w:pPr>
@@ -5435,7 +5543,19 @@
         <w:rPr>
           <w:lang w:val="pt-PT"/>
         </w:rPr>
-        <w:t>, desde o agendamento, avaliação e pagamento do serviço/pintos até á própria critica, permitindo assim melhorar os trabalhos posteriores.</w:t>
+        <w:t>, desde o agendamento, avaliação e pagamento do serviço/pinto</w:t>
+      </w:r>
+      <w:r>
+        <w:rPr>
+          <w:lang w:val="pt-PT"/>
+        </w:rPr>
+        <w:t>res</w:t>
+      </w:r>
+      <w:r>
+        <w:rPr>
+          <w:lang w:val="pt-PT"/>
+        </w:rPr>
+        <w:t xml:space="preserve"> até á própria critica, permitindo assim melhorar os trabalhos posteriores.</w:t>
       </w:r>
     </w:p>
     <w:p>
@@ -5770,7 +5890,7 @@
           <w:rFonts w:ascii="Calibri" w:hAnsi="Calibri"/>
         </w:rPr>
       </w:pPr>
-      <w:bookmarkStart w:id="7" w:name="_Toc507956291"/>
+      <w:bookmarkStart w:id="8" w:name="_Toc507956291"/>
       <w:r>
         <w:rPr>
           <w:rFonts w:ascii="Calibri" w:hAnsi="Calibri"/>
@@ -5783,17 +5903,17 @@
         </w:rPr>
         <w:t>Objetivos</w:t>
       </w:r>
-      <w:bookmarkEnd w:id="7"/>
+      <w:bookmarkEnd w:id="8"/>
     </w:p>
     <w:p>
       <w:pPr>
         <w:pStyle w:val="Ttulo3"/>
       </w:pPr>
-      <w:bookmarkStart w:id="8" w:name="_Toc507956292"/>
+      <w:bookmarkStart w:id="9" w:name="_Toc507956292"/>
       <w:r>
         <w:t>Motivação</w:t>
       </w:r>
-      <w:bookmarkEnd w:id="8"/>
+      <w:bookmarkEnd w:id="9"/>
     </w:p>
     <w:p>
       <w:pPr>
@@ -5892,11 +6012,11 @@
       <w:pPr>
         <w:pStyle w:val="Ttulo3"/>
       </w:pPr>
-      <w:bookmarkStart w:id="9" w:name="_Toc507956293"/>
+      <w:bookmarkStart w:id="10" w:name="_Toc507956293"/>
       <w:r>
         <w:t>Objetivos</w:t>
       </w:r>
-      <w:bookmarkEnd w:id="9"/>
+      <w:bookmarkEnd w:id="10"/>
     </w:p>
     <w:p>
       <w:pPr>
@@ -5991,14 +6111,14 @@
           <w:rFonts w:ascii="Calibri" w:hAnsi="Calibri"/>
         </w:rPr>
       </w:pPr>
-      <w:bookmarkStart w:id="10" w:name="_Toc507956294"/>
+      <w:bookmarkStart w:id="11" w:name="_Toc507956294"/>
       <w:r>
         <w:rPr>
           <w:rFonts w:ascii="Calibri" w:hAnsi="Calibri"/>
         </w:rPr>
         <w:t>Justificação do Sistema</w:t>
       </w:r>
-      <w:bookmarkEnd w:id="10"/>
+      <w:bookmarkEnd w:id="11"/>
     </w:p>
     <w:p>
       <w:pPr>
@@ -6072,14 +6192,14 @@
           <w:rFonts w:ascii="Calibri" w:hAnsi="Calibri"/>
         </w:rPr>
       </w:pPr>
-      <w:bookmarkStart w:id="11" w:name="_Toc507956295"/>
+      <w:bookmarkStart w:id="12" w:name="_Toc507956295"/>
       <w:r>
         <w:rPr>
           <w:rFonts w:ascii="Calibri" w:hAnsi="Calibri"/>
         </w:rPr>
         <w:t>Utilidade do Serviço</w:t>
       </w:r>
-      <w:bookmarkEnd w:id="11"/>
+      <w:bookmarkEnd w:id="12"/>
     </w:p>
     <w:p>
       <w:pPr>
@@ -6133,7 +6253,7 @@
           <w:rFonts w:ascii="Calibri" w:hAnsi="Calibri"/>
         </w:rPr>
       </w:pPr>
-      <w:bookmarkStart w:id="12" w:name="_Toc507956296"/>
+      <w:bookmarkStart w:id="13" w:name="_Toc507956296"/>
       <w:r>
         <w:rPr>
           <w:rFonts w:ascii="Calibri" w:hAnsi="Calibri"/>
@@ -6141,7 +6261,7 @@
         <w:lastRenderedPageBreak/>
         <w:t>Estabelecimento da Identidade do Projecto</w:t>
       </w:r>
-      <w:bookmarkEnd w:id="12"/>
+      <w:bookmarkEnd w:id="13"/>
     </w:p>
     <w:p>
       <w:pPr>
@@ -6158,10 +6278,13 @@
         <w:t>Nome:</w:t>
       </w:r>
       <w:r>
-        <w:t xml:space="preserve"> “Smart </w:t>
-      </w:r>
-      <w:r>
-        <w:t>Home Painting”</w:t>
+        <w:t xml:space="preserve"> “Smart</w:t>
+      </w:r>
+      <w:r>
+        <w:t xml:space="preserve"> </w:t>
+      </w:r>
+      <w:r>
+        <w:t>Painting”</w:t>
       </w:r>
       <w:r>
         <w:t>;</w:t>
@@ -6229,13 +6352,31 @@
         </w:rPr>
         <w:t xml:space="preserve">A </w:t>
       </w:r>
+      <w:proofErr w:type="spellStart"/>
       <w:r>
         <w:rPr>
           <w:i/>
           <w:lang w:val="pt-PT"/>
         </w:rPr>
-        <w:t>Sweet Home Painting</w:t>
-      </w:r>
+        <w:t>Smart</w:t>
+      </w:r>
+      <w:proofErr w:type="spellEnd"/>
+      <w:r>
+        <w:rPr>
+          <w:i/>
+          <w:lang w:val="pt-PT"/>
+        </w:rPr>
+        <w:t xml:space="preserve"> </w:t>
+      </w:r>
+      <w:proofErr w:type="spellStart"/>
+      <w:r>
+        <w:rPr>
+          <w:i/>
+          <w:lang w:val="pt-PT"/>
+        </w:rPr>
+        <w:t>Painting</w:t>
+      </w:r>
+      <w:proofErr w:type="spellEnd"/>
       <w:r>
         <w:rPr>
           <w:lang w:val="pt-PT"/>
@@ -6370,14 +6511,14 @@
           <w:rFonts w:ascii="Calibri" w:hAnsi="Calibri"/>
         </w:rPr>
       </w:pPr>
-      <w:bookmarkStart w:id="13" w:name="_Toc507956297"/>
+      <w:bookmarkStart w:id="14" w:name="_Toc507956297"/>
       <w:r>
         <w:rPr>
           <w:rFonts w:ascii="Calibri" w:hAnsi="Calibri"/>
         </w:rPr>
         <w:t>Identificação dos Recursos Necessários</w:t>
       </w:r>
-      <w:bookmarkEnd w:id="13"/>
+      <w:bookmarkEnd w:id="14"/>
     </w:p>
     <w:p>
       <w:pPr>
@@ -6418,12 +6559,21 @@
         </w:rPr>
         <w:t xml:space="preserve">Estes são </w:t>
       </w:r>
+      <w:proofErr w:type="spellStart"/>
       <w:r>
         <w:rPr>
           <w:i/>
           <w:lang w:val="pt-PT"/>
         </w:rPr>
-        <w:t xml:space="preserve">Robbialac, </w:t>
+        <w:t>Robbialac</w:t>
+      </w:r>
+      <w:proofErr w:type="spellEnd"/>
+      <w:r>
+        <w:rPr>
+          <w:i/>
+          <w:lang w:val="pt-PT"/>
+        </w:rPr>
+        <w:t xml:space="preserve">, </w:t>
       </w:r>
       <w:proofErr w:type="spellStart"/>
       <w:r>
@@ -6439,8 +6589,17 @@
           <w:i/>
           <w:lang w:val="pt-PT"/>
         </w:rPr>
-        <w:t xml:space="preserve"> e Sotinco</w:t>
-      </w:r>
+        <w:t xml:space="preserve"> e </w:t>
+      </w:r>
+      <w:proofErr w:type="spellStart"/>
+      <w:r>
+        <w:rPr>
+          <w:i/>
+          <w:lang w:val="pt-PT"/>
+        </w:rPr>
+        <w:t>Sotinco</w:t>
+      </w:r>
+      <w:proofErr w:type="spellEnd"/>
       <w:r>
         <w:rPr>
           <w:lang w:val="pt-PT"/>
@@ -6518,7 +6677,19 @@
         <w:rPr>
           <w:lang w:val="pt-PT"/>
         </w:rPr>
-        <w:t>Em caso de um trabalhador receber demasiadas denúncias por parte dos utilizadores, nós em quanto empresa removemos esse trabalhador da lista de escolhas e prosseguim</w:t>
+        <w:t>Em caso de um trabalhador receber demasiadas denúncias por parte dos utilizadores, nós e</w:t>
+      </w:r>
+      <w:r>
+        <w:rPr>
+          <w:lang w:val="pt-PT"/>
+        </w:rPr>
+        <w:t>n</w:t>
+      </w:r>
+      <w:r>
+        <w:rPr>
+          <w:lang w:val="pt-PT"/>
+        </w:rPr>
+        <w:t>quanto empresa removemos esse trabalhador da lista de escolhas e prosseguim</w:t>
       </w:r>
       <w:r>
         <w:rPr>
@@ -6832,14 +7003,14 @@
           <w:rFonts w:ascii="Calibri" w:hAnsi="Calibri"/>
         </w:rPr>
       </w:pPr>
-      <w:bookmarkStart w:id="14" w:name="_Toc507956298"/>
+      <w:bookmarkStart w:id="15" w:name="_Toc507956298"/>
       <w:r>
         <w:rPr>
           <w:rFonts w:ascii="Calibri" w:hAnsi="Calibri"/>
         </w:rPr>
         <w:t>Maqueta do Sistema</w:t>
       </w:r>
-      <w:bookmarkEnd w:id="14"/>
+      <w:bookmarkEnd w:id="15"/>
     </w:p>
     <w:p>
       <w:pPr>
@@ -6974,7 +7145,7 @@
                     <pic:cNvPicPr/>
                   </pic:nvPicPr>
                   <pic:blipFill>
-                    <a:blip r:embed="rId12"/>
+                    <a:blip r:embed="rId13"/>
                     <a:stretch>
                       <a:fillRect/>
                     </a:stretch>
@@ -7002,7 +7173,7 @@
           <w:lang w:val="pt-PT"/>
         </w:rPr>
       </w:pPr>
-      <w:bookmarkStart w:id="15" w:name="_Toc507940757"/>
+      <w:bookmarkStart w:id="16" w:name="_Toc508025517"/>
       <w:r>
         <w:t xml:space="preserve">Figura </w:t>
       </w:r>
@@ -7027,7 +7198,7 @@
       <w:r>
         <w:t>. Maqueta do Sistema.</w:t>
       </w:r>
-      <w:bookmarkEnd w:id="15"/>
+      <w:bookmarkEnd w:id="16"/>
     </w:p>
     <w:p>
       <w:pPr>
@@ -7043,14 +7214,14 @@
           <w:rFonts w:ascii="Calibri" w:hAnsi="Calibri"/>
         </w:rPr>
       </w:pPr>
-      <w:bookmarkStart w:id="16" w:name="_Toc507956299"/>
+      <w:bookmarkStart w:id="17" w:name="_Toc507956299"/>
       <w:r>
         <w:rPr>
           <w:rFonts w:ascii="Calibri" w:hAnsi="Calibri"/>
         </w:rPr>
         <w:t>Medidas de Sucesso do Projecto</w:t>
       </w:r>
-      <w:bookmarkEnd w:id="16"/>
+      <w:bookmarkEnd w:id="17"/>
     </w:p>
     <w:p>
       <w:pPr>
@@ -7172,14 +7343,14 @@
           <w:rFonts w:ascii="Calibri" w:hAnsi="Calibri"/>
         </w:rPr>
       </w:pPr>
-      <w:bookmarkStart w:id="17" w:name="_Toc507956300"/>
+      <w:bookmarkStart w:id="18" w:name="_Toc507956300"/>
       <w:r>
         <w:rPr>
           <w:rFonts w:ascii="Calibri" w:hAnsi="Calibri"/>
         </w:rPr>
         <w:t>Plano de Desenvolvimento (Diagrama de Gantt)</w:t>
       </w:r>
-      <w:bookmarkEnd w:id="17"/>
+      <w:bookmarkEnd w:id="18"/>
     </w:p>
     <w:p>
       <w:pPr>
@@ -7426,6 +7597,7 @@
                                 <w:noProof/>
                               </w:rPr>
                             </w:pPr>
+                            <w:bookmarkStart w:id="19" w:name="_Toc508025518"/>
                             <w:r>
                               <w:t xml:space="preserve">Figura </w:t>
                             </w:r>
@@ -7450,6 +7622,7 @@
                             <w:r>
                               <w:t>. Diagrama de Gantt</w:t>
                             </w:r>
+                            <w:bookmarkEnd w:id="19"/>
                           </w:p>
                         </w:txbxContent>
                       </wps:txbx>
@@ -7467,7 +7640,7 @@
           </mc:Choice>
           <mc:Fallback>
             <w:pict>
-              <v:shape w14:anchorId="31AA8647" id="Caixa de texto 11" o:spid="_x0000_s1033" type="#_x0000_t202" style="position:absolute;left:0;text-align:left;margin-left:-78.65pt;margin-top:245.95pt;width:585.95pt;height:.05pt;z-index:251664896;visibility:visible;mso-wrap-style:square;mso-wrap-distance-left:9pt;mso-wrap-distance-top:0;mso-wrap-distance-right:9pt;mso-wrap-distance-bottom:0;mso-position-horizontal:absolute;mso-position-horizontal-relative:text;mso-position-vertical:absolute;mso-position-vertical-relative:text;v-text-anchor:top" o:gfxdata="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" stroked="f">
+              <v:shape w14:anchorId="31AA8647" id="Caixa de texto 11" o:spid="_x0000_s1033" type="#_x0000_t202" style="position:absolute;left:0;text-align:left;margin-left:-78.65pt;margin-top:245.95pt;width:585.95pt;height:.05pt;z-index:251664896;visibility:visible;mso-wrap-style:square;mso-wrap-distance-left:9pt;mso-wrap-distance-top:0;mso-wrap-distance-right:9pt;mso-wrap-distance-bottom:0;mso-position-horizontal:absolute;mso-position-horizontal-relative:text;mso-position-vertical:absolute;mso-position-vertical-relative:text;v-text-anchor:top" o:gfxdata="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" stroked="f">
                 <v:textbox style="mso-fit-shape-to-text:t" inset="0,0,0,0">
                   <w:txbxContent>
                     <w:p>
@@ -7477,6 +7650,7 @@
                           <w:noProof/>
                         </w:rPr>
                       </w:pPr>
+                      <w:bookmarkStart w:id="20" w:name="_Toc508025518"/>
                       <w:r>
                         <w:t xml:space="preserve">Figura </w:t>
                       </w:r>
@@ -7501,6 +7675,7 @@
                       <w:r>
                         <w:t>. Diagrama de Gantt</w:t>
                       </w:r>
+                      <w:bookmarkEnd w:id="20"/>
                     </w:p>
                   </w:txbxContent>
                 </v:textbox>
@@ -7539,7 +7714,7 @@
                     <pic:cNvPicPr/>
                   </pic:nvPicPr>
                   <pic:blipFill>
-                    <a:blip r:embed="rId13"/>
+                    <a:blip r:embed="rId14"/>
                     <a:stretch>
                       <a:fillRect/>
                     </a:stretch>
@@ -7579,8 +7754,6 @@
           <w:lang w:val="pt-PT"/>
         </w:rPr>
       </w:pPr>
-      <w:bookmarkStart w:id="18" w:name="_GoBack"/>
-      <w:bookmarkEnd w:id="18"/>
     </w:p>
     <w:p>
       <w:pPr>
@@ -7687,7 +7860,7 @@
         <w:rPr>
           <w:lang w:val="pt-PT"/>
         </w:rPr>
-        <w:t>ão dos serviços e seus trabalhadores. Através destes atrasos evidentes na modernização desta área conseguimos identificar as principais necessidades dos clientes e, desta forma, implementar um serviço capaz de satisfazer os seus desejos.</w:t>
+        <w:t>ão dos serviços e seus trabalhadores. Através destes atrasos evidentes na modernização desta área conseguimos identificar as principais necessidades dos clientes e desta forma, implementar um serviço capaz de satisfazer os seus desejos.</w:t>
       </w:r>
     </w:p>
     <w:p>
@@ -7792,31 +7965,7 @@
         <w:rPr>
           <w:lang w:val="pt-PT"/>
         </w:rPr>
-        <w:t xml:space="preserve">uma melhor </w:t>
-      </w:r>
-      <w:r>
-        <w:rPr>
-          <w:lang w:val="pt-PT"/>
-        </w:rPr>
-        <w:t>estruturação</w:t>
-      </w:r>
-      <w:r>
-        <w:rPr>
-          <w:lang w:val="pt-PT"/>
-        </w:rPr>
-        <w:t xml:space="preserve"> dos diagramas, será realizada uma </w:t>
-      </w:r>
-      <w:r>
-        <w:rPr>
-          <w:lang w:val="pt-PT"/>
-        </w:rPr>
-        <w:t>análise</w:t>
-      </w:r>
-      <w:r>
-        <w:rPr>
-          <w:lang w:val="pt-PT"/>
-        </w:rPr>
-        <w:t xml:space="preserve"> de requisitos. Esta análise, para </w:t>
+        <w:t xml:space="preserve">uma melhor estruturação dos diagramas, será realizada uma análise de requisitos. Esta análise, para </w:t>
       </w:r>
       <w:r>
         <w:rPr>
@@ -8560,32 +8709,32 @@
           <w:lang w:val="en-US"/>
         </w:rPr>
       </w:pPr>
-      <w:bookmarkStart w:id="19" w:name="_Toc535644737"/>
-      <w:bookmarkStart w:id="20" w:name="_Toc507956301"/>
-      <w:r>
-        <w:rPr>
-          <w:rFonts w:ascii="Calibri" w:hAnsi="Calibri"/>
+      <w:bookmarkStart w:id="21" w:name="_Toc535644737"/>
+      <w:bookmarkStart w:id="22" w:name="_Toc507956301"/>
+      <w:proofErr w:type="spellStart"/>
+      <w:r>
+        <w:rPr>
+          <w:rFonts w:ascii="Calibri" w:hAnsi="Calibri"/>
+          <w:lang w:val="en-US"/>
         </w:rPr>
         <w:lastRenderedPageBreak/>
         <w:t>Anexos</w:t>
       </w:r>
-      <w:bookmarkEnd w:id="19"/>
-      <w:bookmarkEnd w:id="20"/>
+      <w:bookmarkEnd w:id="21"/>
+      <w:bookmarkEnd w:id="22"/>
+      <w:proofErr w:type="spellEnd"/>
     </w:p>
     <w:p>
       <w:pPr>
         <w:tabs>
           <w:tab w:val="left" w:pos="1968"/>
         </w:tabs>
-        <w:rPr>
-          <w:lang w:val="pt-PT"/>
-        </w:rPr>
       </w:pPr>
     </w:p>
     <w:sectPr>
-      <w:headerReference w:type="even" r:id="rId14"/>
-      <w:headerReference w:type="default" r:id="rId15"/>
-      <w:footerReference w:type="default" r:id="rId16"/>
+      <w:headerReference w:type="even" r:id="rId15"/>
+      <w:headerReference w:type="default" r:id="rId16"/>
+      <w:footerReference w:type="default" r:id="rId17"/>
       <w:pgSz w:w="11906" w:h="16838" w:code="9"/>
       <w:pgMar w:top="1418" w:right="1701" w:bottom="1418" w:left="1701" w:header="709" w:footer="709" w:gutter="0"/>
       <w:pgNumType w:start="1"/>
@@ -8735,7 +8884,7 @@
         <w:rStyle w:val="Nmerodepgina"/>
         <w:noProof/>
       </w:rPr>
-      <w:t>7</w:t>
+      <w:t>2</w:t>
     </w:r>
     <w:r>
       <w:rPr>
@@ -12497,7 +12646,7 @@
 </file>
 
 <file path=customXml/itemProps1.xml><?xml version="1.0" encoding="utf-8"?>
-<ds:datastoreItem xmlns:ds="http://schemas.openxmlformats.org/officeDocument/2006/customXml" ds:itemID="{8A14CB57-61AA-7C48-BF96-CD9D5DF663D3}">
+<ds:datastoreItem xmlns:ds="http://schemas.openxmlformats.org/officeDocument/2006/customXml" ds:itemID="{87613D65-1EFF-4A24-B315-8138C854ED52}">
   <ds:schemaRefs>
     <ds:schemaRef ds:uri="http://schemas.openxmlformats.org/officeDocument/2006/bibliography"/>
   </ds:schemaRefs>

</xml_diff>